<commit_message>
Day 31 Dec, notes updated" ;
</commit_message>
<xml_diff>
--- a/assignments/1230-loop-assignments.docx
+++ b/assignments/1230-loop-assignments.docx
@@ -122,6 +122,21 @@
         </w:rPr>
         <w:t>The savings goal (target amount).</w:t>
       </w:r>
+      <w:r>
+        <w:rPr>
+          <w:rFonts w:ascii="Times New Roman" w:eastAsia="Times New Roman" w:hAnsi="Times New Roman" w:cs="Times New Roman"/>
+          <w:lang w:eastAsia="en-GB"/>
+        </w:rPr>
+        <w:tab/>
+      </w:r>
+      <w:r>
+        <w:rPr>
+          <w:rFonts w:ascii="Times New Roman" w:eastAsia="Times New Roman" w:hAnsi="Times New Roman" w:cs="Times New Roman"/>
+          <w:lang w:eastAsia="en-GB"/>
+        </w:rPr>
+        <w:tab/>
+        <w:t>10000000000000</w:t>
+      </w:r>
     </w:p>
     <w:p>
       <w:pPr>
@@ -142,6 +157,14 @@
         </w:rPr>
         <w:t>The initial balance (starting amount saved).</w:t>
       </w:r>
+      <w:r>
+        <w:rPr>
+          <w:rFonts w:ascii="Times New Roman" w:eastAsia="Times New Roman" w:hAnsi="Times New Roman" w:cs="Times New Roman"/>
+          <w:lang w:eastAsia="en-GB"/>
+        </w:rPr>
+        <w:tab/>
+        <w:t>1000</w:t>
+      </w:r>
     </w:p>
     <w:p>
       <w:pPr>
@@ -162,6 +185,35 @@
         </w:rPr>
         <w:t>The monthly deposit.</w:t>
       </w:r>
+      <w:r>
+        <w:rPr>
+          <w:rFonts w:ascii="Times New Roman" w:eastAsia="Times New Roman" w:hAnsi="Times New Roman" w:cs="Times New Roman"/>
+          <w:lang w:eastAsia="en-GB"/>
+        </w:rPr>
+        <w:tab/>
+      </w:r>
+      <w:r>
+        <w:rPr>
+          <w:rFonts w:ascii="Times New Roman" w:eastAsia="Times New Roman" w:hAnsi="Times New Roman" w:cs="Times New Roman"/>
+          <w:lang w:eastAsia="en-GB"/>
+        </w:rPr>
+        <w:tab/>
+      </w:r>
+      <w:r>
+        <w:rPr>
+          <w:rFonts w:ascii="Times New Roman" w:eastAsia="Times New Roman" w:hAnsi="Times New Roman" w:cs="Times New Roman"/>
+          <w:lang w:eastAsia="en-GB"/>
+        </w:rPr>
+        <w:tab/>
+      </w:r>
+      <w:r>
+        <w:rPr>
+          <w:rFonts w:ascii="Times New Roman" w:eastAsia="Times New Roman" w:hAnsi="Times New Roman" w:cs="Times New Roman"/>
+          <w:lang w:eastAsia="en-GB"/>
+        </w:rPr>
+        <w:tab/>
+        <w:t>5</w:t>
+      </w:r>
     </w:p>
     <w:p>
       <w:pPr>
@@ -181,6 +233,21 @@
           <w:lang w:eastAsia="en-GB"/>
         </w:rPr>
         <w:t>The interest rate (as a percentage).</w:t>
+      </w:r>
+      <w:r>
+        <w:rPr>
+          <w:rFonts w:ascii="Times New Roman" w:eastAsia="Times New Roman" w:hAnsi="Times New Roman" w:cs="Times New Roman"/>
+          <w:lang w:eastAsia="en-GB"/>
+        </w:rPr>
+        <w:tab/>
+      </w:r>
+      <w:r>
+        <w:rPr>
+          <w:rFonts w:ascii="Times New Roman" w:eastAsia="Times New Roman" w:hAnsi="Times New Roman" w:cs="Times New Roman"/>
+          <w:lang w:eastAsia="en-GB"/>
+        </w:rPr>
+        <w:tab/>
+        <w:t>10</w:t>
       </w:r>
     </w:p>
     <w:p>

</xml_diff>